<commit_message>
[ADD] Update Lety's policies
</commit_message>
<xml_diff>
--- a/assets/files/34182 Public Management.docx
+++ b/assets/files/34182 Public Management.docx
@@ -169,7 +169,7 @@
           <w:rFonts w:ascii="Garamond" w:hAnsi="Garamond"/>
           <w:color w:val="auto"/>
         </w:rPr>
-        <w:t xml:space="preserve">Ph.D. </w:t>
+        <w:t xml:space="preserve">master’s </w:t>
       </w:r>
       <w:r>
         <w:rPr>
@@ -183,7 +183,7 @@
           <w:rFonts w:ascii="Garamond" w:hAnsi="Garamond"/>
           <w:color w:val="auto"/>
         </w:rPr>
-        <w:t xml:space="preserve"> research</w:t>
+        <w:t xml:space="preserve"> teaching</w:t>
       </w:r>
       <w:r>
         <w:rPr>
@@ -197,7 +197,21 @@
           <w:rFonts w:ascii="Garamond" w:hAnsi="Garamond"/>
           <w:color w:val="auto"/>
         </w:rPr>
-        <w:t xml:space="preserve">(level 4) </w:t>
+        <w:t xml:space="preserve">(level </w:t>
+      </w:r>
+      <w:r>
+        <w:rPr>
+          <w:rFonts w:ascii="Garamond" w:hAnsi="Garamond"/>
+          <w:color w:val="auto"/>
+        </w:rPr>
+        <w:t>3</w:t>
+      </w:r>
+      <w:r>
+        <w:rPr>
+          <w:rFonts w:ascii="Garamond" w:hAnsi="Garamond"/>
+          <w:color w:val="auto"/>
+        </w:rPr>
+        <w:t xml:space="preserve">) </w:t>
       </w:r>
       <w:r>
         <w:rPr>
@@ -647,7 +661,7 @@
           <w:rFonts w:ascii="Garamond" w:hAnsi="Garamond"/>
           <w:color w:val="auto"/>
         </w:rPr>
-        <w:t>Research</w:t>
+        <w:t>Teaching</w:t>
       </w:r>
       <w:r>
         <w:rPr>
@@ -696,7 +710,7 @@
           <w:rFonts w:ascii="Garamond" w:hAnsi="Garamond"/>
           <w:color w:val="auto"/>
         </w:rPr>
-        <w:t xml:space="preserve"> Research</w:t>
+        <w:t xml:space="preserve"> Teaching</w:t>
       </w:r>
       <w:r>
         <w:rPr>
@@ -724,14 +738,14 @@
           <w:rFonts w:ascii="Garamond" w:hAnsi="Garamond"/>
           <w:color w:val="auto"/>
         </w:rPr>
-        <w:t>JD/MPA Degrees: Research</w:t>
-      </w:r>
-      <w:r>
-        <w:rPr>
-          <w:rFonts w:ascii="Garamond" w:hAnsi="Garamond"/>
-          <w:color w:val="auto"/>
-        </w:rPr>
-        <w:t xml:space="preserve"> Level </w:t>
+        <w:t xml:space="preserve">JD/MPA Degrees: Teaching </w:t>
+      </w:r>
+      <w:r>
+        <w:rPr>
+          <w:rFonts w:ascii="Garamond" w:hAnsi="Garamond"/>
+          <w:color w:val="auto"/>
+        </w:rPr>
+        <w:t xml:space="preserve">Level </w:t>
       </w:r>
     </w:p>
     <w:p>
@@ -909,19 +923,36 @@
         </w:numPr>
         <w:spacing w:line="336" w:lineRule="auto"/>
         <w:rPr>
-          <w:rFonts w:ascii="Garamond" w:hAnsi="Garamond"/>
-          <w:color w:val="auto"/>
-        </w:rPr>
-      </w:pPr>
-      <w:hyperlink r:id="rId9" w:history="1">
-        <w:r>
-          <w:rPr>
-            <w:rStyle w:val="Hyperlink"/>
-            <w:rFonts w:ascii="Garamond" w:hAnsi="Garamond"/>
-          </w:rPr>
-          <w:t>GuideStar Database</w:t>
-        </w:r>
-      </w:hyperlink>
+          <w:rStyle w:val="Hyperlink"/>
+          <w:rFonts w:ascii="Garamond" w:hAnsi="Garamond"/>
+          <w:color w:val="auto"/>
+          <w:u w:val="none"/>
+        </w:rPr>
+      </w:pPr>
+      <w:r>
+        <w:rPr>
+          <w:rFonts w:ascii="Garamond" w:hAnsi="Garamond"/>
+        </w:rPr>
+        <w:t xml:space="preserve">ProQuest Business Collection </w:t>
+      </w:r>
+    </w:p>
+    <w:p>
+      <w:pPr>
+        <w:pStyle w:val="ListParagraph"/>
+        <w:numPr>
+          <w:ilvl w:val="0"/>
+          <w:numId w:val="37"/>
+        </w:numPr>
+        <w:rPr>
+          <w:rFonts w:ascii="Garamond" w:hAnsi="Garamond" w:cs="Arial Unicode MS"/>
+        </w:rPr>
+      </w:pPr>
+      <w:r>
+        <w:rPr>
+          <w:rFonts w:ascii="Garamond" w:hAnsi="Garamond" w:cs="Arial Unicode MS"/>
+        </w:rPr>
+        <w:t>GuideStar Database</w:t>
+      </w:r>
     </w:p>
     <w:p>
       <w:pPr>
@@ -936,7 +967,7 @@
           <w:color w:val="auto"/>
         </w:rPr>
       </w:pPr>
-      <w:hyperlink r:id="rId10" w:history="1">
+      <w:hyperlink r:id="rId9" w:history="1">
         <w:r>
           <w:rPr>
             <w:rStyle w:val="Hyperlink"/>
@@ -966,7 +997,7 @@
           <w:color w:val="auto"/>
         </w:rPr>
       </w:pPr>
-      <w:hyperlink r:id="rId11" w:history="1">
+      <w:hyperlink r:id="rId10" w:history="1">
         <w:r>
           <w:rPr>
             <w:rStyle w:val="Hyperlink"/>
@@ -1024,7 +1055,7 @@
           <w:color w:val="auto"/>
         </w:rPr>
       </w:pPr>
-      <w:hyperlink r:id="rId12" w:history="1">
+      <w:hyperlink r:id="rId11" w:history="1">
         <w:r>
           <w:rPr>
             <w:rStyle w:val="Hyperlink"/>
@@ -1047,7 +1078,7 @@
           <w:color w:val="auto"/>
         </w:rPr>
       </w:pPr>
-      <w:hyperlink r:id="rId13" w:history="1">
+      <w:hyperlink r:id="rId12" w:history="1">
         <w:r>
           <w:rPr>
             <w:rStyle w:val="Hyperlink"/>
@@ -1288,6 +1319,7 @@
           <w:rFonts w:ascii="Garamond" w:hAnsi="Garamond"/>
           <w:color w:val="auto"/>
         </w:rPr>
+        <w:lastRenderedPageBreak/>
         <w:t>-</w:t>
       </w:r>
       <w:r>
@@ -1304,7 +1336,7 @@
         </w:rPr>
         <w:t xml:space="preserve">Added business communication resources to the </w:t>
       </w:r>
-      <w:hyperlink r:id="rId14" w:history="1">
+      <w:hyperlink r:id="rId13" w:history="1">
         <w:r>
           <w:rPr>
             <w:rStyle w:val="Hyperlink"/>
@@ -1332,12 +1364,11 @@
           <w:rFonts w:ascii="Garamond" w:hAnsi="Garamond"/>
           <w:color w:val="auto"/>
         </w:rPr>
-        <w:lastRenderedPageBreak/>
         <w:t>Purchased materials related to business communication skills and business ethics</w:t>
       </w:r>
     </w:p>
     <w:sectPr>
-      <w:footerReference w:type="default" r:id="rId15"/>
+      <w:footerReference w:type="default" r:id="rId14"/>
       <w:pgSz w:w="12240" w:h="15840"/>
       <w:pgMar w:top="1800" w:right="1800" w:bottom="1800" w:left="1800" w:header="720" w:footer="864" w:gutter="0"/>
       <w:cols w:space="720"/>
@@ -7372,6 +7403,17 @@
       <w:sz w:val="24"/>
       <w:szCs w:val="24"/>
     </w:rPr>
+  </w:style>
+  <w:style w:type="paragraph" w:styleId="ListParagraph">
+    <w:name w:val="List Paragraph"/>
+    <w:basedOn w:val="Normal"/>
+    <w:uiPriority w:val="34"/>
+    <w:qFormat/>
+    <w:rsid w:val="008058EB"/>
+    <w:pPr>
+      <w:ind w:left="720"/>
+      <w:contextualSpacing/>
+    </w:pPr>
   </w:style>
 </w:styles>
 </file>
@@ -8623,7 +8665,7 @@
 </file>
 
 <file path=customXml/itemProps1.xml><?xml version="1.0" encoding="utf-8"?>
-<ds:datastoreItem xmlns:ds="http://schemas.openxmlformats.org/officeDocument/2006/customXml" ds:itemID="{39B0D25F-66E8-8648-94AE-402D40C0706B}">
+<ds:datastoreItem xmlns:ds="http://schemas.openxmlformats.org/officeDocument/2006/customXml" ds:itemID="{A7441884-33AA-954E-A9C9-C56B33D57B4E}">
   <ds:schemaRefs>
     <ds:schemaRef ds:uri="http://schemas.openxmlformats.org/officeDocument/2006/bibliography"/>
   </ds:schemaRefs>

</xml_diff>